<commit_message>
ajustando formatação na última página
</commit_message>
<xml_diff>
--- a/seminario/Seminário Inteligência Artificial - Visão Computacional .docx
+++ b/seminario/Seminário Inteligência Artificial - Visão Computacional .docx
@@ -1997,9 +1997,9 @@
           <w:szCs w:val="20"/>
         </w:rPr>
         <w:drawing>
-          <wp:inline distT="114300" distB="114300" distL="114300" distR="114300" wp14:anchorId="70F8DEA1" wp14:editId="1681C904">
-            <wp:extent cx="2921876" cy="3328035"/>
-            <wp:effectExtent l="0" t="0" r="0" b="0"/>
+          <wp:inline distT="114300" distB="114300" distL="114300" distR="114300" wp14:anchorId="70F8DEA1" wp14:editId="41BB9D3E">
+            <wp:extent cx="2752725" cy="2676525"/>
+            <wp:effectExtent l="0" t="0" r="9525" b="9525"/>
             <wp:docPr id="8" name="image8.png"/>
             <wp:cNvGraphicFramePr/>
             <a:graphic xmlns:a="http://schemas.openxmlformats.org/drawingml/2006/main">
@@ -2019,7 +2019,7 @@
                   <pic:spPr>
                     <a:xfrm>
                       <a:off x="0" y="0"/>
-                      <a:ext cx="2925143" cy="3331756"/>
+                      <a:ext cx="2758210" cy="2681858"/>
                     </a:xfrm>
                     <a:prstGeom prst="rect">
                       <a:avLst/>
@@ -2142,8 +2142,6 @@
         </w:rPr>
         <w:t>aprofundamento no tema, implementamos um software que realiza o reconhecimento de placas.</w:t>
       </w:r>
-      <w:bookmarkStart w:id="0" w:name="_GoBack"/>
-      <w:bookmarkEnd w:id="0"/>
     </w:p>
     <w:p>
       <w:pPr>
@@ -2151,7 +2149,8 @@
           <w:ilvl w:val="0"/>
           <w:numId w:val="1"/>
         </w:numPr>
-        <w:spacing w:before="200"/>
+        <w:spacing w:before="200" w:after="120"/>
+        <w:ind w:right="57"/>
         <w:jc w:val="center"/>
         <w:rPr>
           <w:rFonts w:ascii="Times New Roman" w:eastAsia="Times New Roman" w:hAnsi="Times New Roman" w:cs="Times New Roman"/>
@@ -2181,22 +2180,51 @@
     </w:p>
     <w:p>
       <w:pPr>
-        <w:spacing w:before="200"/>
-        <w:rPr>
-          <w:rFonts w:ascii="Times New Roman" w:eastAsia="Times New Roman" w:hAnsi="Times New Roman" w:cs="Times New Roman"/>
-          <w:sz w:val="20"/>
-          <w:szCs w:val="20"/>
-          <w:lang w:val="pt-BR"/>
-        </w:rPr>
-      </w:pPr>
-      <w:r>
-        <w:rPr>
-          <w:rFonts w:ascii="Times New Roman" w:eastAsia="Times New Roman" w:hAnsi="Times New Roman" w:cs="Times New Roman"/>
-          <w:sz w:val="20"/>
-          <w:szCs w:val="20"/>
-          <w:lang w:val="pt-BR"/>
-        </w:rPr>
-        <w:t xml:space="preserve">    A visão computacional</w:t>
+        <w:jc w:val="both"/>
+        <w:rPr>
+          <w:rFonts w:ascii="Times New Roman" w:eastAsia="Times New Roman" w:hAnsi="Times New Roman" w:cs="Times New Roman"/>
+          <w:sz w:val="20"/>
+          <w:szCs w:val="20"/>
+          <w:lang w:val="pt-BR"/>
+        </w:rPr>
+      </w:pPr>
+      <w:r>
+        <w:rPr>
+          <w:rFonts w:ascii="Times New Roman" w:eastAsia="Times New Roman" w:hAnsi="Times New Roman" w:cs="Times New Roman"/>
+          <w:sz w:val="20"/>
+          <w:szCs w:val="20"/>
+          <w:lang w:val="pt-BR"/>
+        </w:rPr>
+        <w:t xml:space="preserve">    </w:t>
+      </w:r>
+      <w:r>
+        <w:rPr>
+          <w:rFonts w:ascii="Times New Roman" w:eastAsia="Times New Roman" w:hAnsi="Times New Roman" w:cs="Times New Roman"/>
+          <w:sz w:val="20"/>
+          <w:szCs w:val="20"/>
+          <w:lang w:val="pt-BR"/>
+        </w:rPr>
+        <w:t xml:space="preserve">   A evolução da tecnologia está intrinsicamente ligada com a visão computacional. Isso pois, analisando de uma maneira mais profunda, estamos falando do desenvolvimento de uma área capaz de extrair informações de dados brutos gerados a partir da captura de fótons de luz (como uma imagem é formada). Não precisamos nos limitar somente ao que nossos olhos veem, mas a todo tipo de luz que possa </w:t>
+      </w:r>
+      <w:r>
+        <w:rPr>
+          <w:rFonts w:ascii="Times New Roman" w:eastAsia="Times New Roman" w:hAnsi="Times New Roman" w:cs="Times New Roman"/>
+          <w:sz w:val="20"/>
+          <w:szCs w:val="20"/>
+          <w:lang w:val="pt-BR"/>
+        </w:rPr>
+        <w:t>ser capturada. É importante considerar também, que com o aprimoramento contínuo do ferramental disponível, será um tema cada vez mais difundido e utilizado também por soluções comerciais, podendo resultar em investimentos em novas pesquisas que irão alavancar a área</w:t>
+      </w:r>
+      <w:bookmarkStart w:id="0" w:name="_GoBack"/>
+      <w:bookmarkEnd w:id="0"/>
+      <w:r>
+        <w:rPr>
+          <w:rFonts w:ascii="Times New Roman" w:eastAsia="Times New Roman" w:hAnsi="Times New Roman" w:cs="Times New Roman"/>
+          <w:sz w:val="20"/>
+          <w:szCs w:val="20"/>
+          <w:lang w:val="pt-BR"/>
+        </w:rPr>
+        <w:t>.</w:t>
       </w:r>
     </w:p>
     <w:p>
@@ -2665,87 +2693,6 @@
           <w:lang w:val="pt-BR"/>
         </w:rPr>
       </w:pPr>
-      <w:r>
-        <w:rPr>
-          <w:rFonts w:ascii="Times New Roman" w:eastAsia="Times New Roman" w:hAnsi="Times New Roman" w:cs="Times New Roman"/>
-          <w:sz w:val="20"/>
-          <w:szCs w:val="20"/>
-          <w:lang w:val="pt-BR"/>
-        </w:rPr>
-        <w:t xml:space="preserve">   A evolução da tecnologia está intrinsicamente ligada com a visão computacional. Isso pois, analisando de uma maneira mais profunda, estamos falando do desenvolvimento de uma área capaz de extrair informações de dados </w:t>
-      </w:r>
-      <w:r>
-        <w:rPr>
-          <w:rFonts w:ascii="Times New Roman" w:eastAsia="Times New Roman" w:hAnsi="Times New Roman" w:cs="Times New Roman"/>
-          <w:sz w:val="20"/>
-          <w:szCs w:val="20"/>
-          <w:lang w:val="pt-BR"/>
-        </w:rPr>
-        <w:t xml:space="preserve">brutos </w:t>
-      </w:r>
-      <w:r>
-        <w:rPr>
-          <w:rFonts w:ascii="Times New Roman" w:eastAsia="Times New Roman" w:hAnsi="Times New Roman" w:cs="Times New Roman"/>
-          <w:sz w:val="20"/>
-          <w:szCs w:val="20"/>
-          <w:lang w:val="pt-BR"/>
-        </w:rPr>
-        <w:t xml:space="preserve">gerados a partir </w:t>
-      </w:r>
-      <w:r>
-        <w:rPr>
-          <w:rFonts w:ascii="Times New Roman" w:eastAsia="Times New Roman" w:hAnsi="Times New Roman" w:cs="Times New Roman"/>
-          <w:sz w:val="20"/>
-          <w:szCs w:val="20"/>
-          <w:lang w:val="pt-BR"/>
-        </w:rPr>
-        <w:t xml:space="preserve">da captura </w:t>
-      </w:r>
-      <w:r>
-        <w:rPr>
-          <w:rFonts w:ascii="Times New Roman" w:eastAsia="Times New Roman" w:hAnsi="Times New Roman" w:cs="Times New Roman"/>
-          <w:sz w:val="20"/>
-          <w:szCs w:val="20"/>
-          <w:lang w:val="pt-BR"/>
-        </w:rPr>
-        <w:t xml:space="preserve">de fótons de luz (como uma imagem é formada). Não precisamos nos limitar somente ao que nossos olhos veem, mas a todo tipo de luz que possa ser capturada. </w:t>
-      </w:r>
-      <w:r>
-        <w:rPr>
-          <w:rFonts w:ascii="Times New Roman" w:eastAsia="Times New Roman" w:hAnsi="Times New Roman" w:cs="Times New Roman"/>
-          <w:sz w:val="20"/>
-          <w:szCs w:val="20"/>
-          <w:lang w:val="pt-BR"/>
-        </w:rPr>
-        <w:t>É importante considerar também, que c</w:t>
-      </w:r>
-      <w:r>
-        <w:rPr>
-          <w:rFonts w:ascii="Times New Roman" w:eastAsia="Times New Roman" w:hAnsi="Times New Roman" w:cs="Times New Roman"/>
-          <w:sz w:val="20"/>
-          <w:szCs w:val="20"/>
-          <w:lang w:val="pt-BR"/>
-        </w:rPr>
-        <w:t>om o aprimoramento contínuo do ferramental</w:t>
-      </w:r>
-      <w:r>
-        <w:rPr>
-          <w:rFonts w:ascii="Times New Roman" w:eastAsia="Times New Roman" w:hAnsi="Times New Roman" w:cs="Times New Roman"/>
-          <w:sz w:val="20"/>
-          <w:szCs w:val="20"/>
-          <w:lang w:val="pt-BR"/>
-        </w:rPr>
-        <w:t xml:space="preserve"> disponível, será um tema cada vez mais difundido e utilizado também por soluções comerciais, podendo resultar em investimentos em novas pesquisas que irão </w:t>
-      </w:r>
-      <w:r>
-        <w:rPr>
-          <w:rFonts w:ascii="Times New Roman" w:eastAsia="Times New Roman" w:hAnsi="Times New Roman" w:cs="Times New Roman"/>
-          <w:sz w:val="20"/>
-          <w:szCs w:val="20"/>
-          <w:lang w:val="pt-BR"/>
-        </w:rPr>
-        <w:t>alavancar a área, resolvendo determinadas dificuldades presentes na área atualmente.</w:t>
-      </w:r>
     </w:p>
     <w:sectPr>
       <w:type w:val="continuous"/>
@@ -4100,7 +4047,7 @@
 </file>
 
 <file path=customXml/itemProps1.xml><?xml version="1.0" encoding="utf-8"?>
-<ds:datastoreItem xmlns:ds="http://schemas.openxmlformats.org/officeDocument/2006/customXml" ds:itemID="{37DC9EF7-0260-417A-AE06-5A1125833033}">
+<ds:datastoreItem xmlns:ds="http://schemas.openxmlformats.org/officeDocument/2006/customXml" ds:itemID="{55D15665-7CC5-4BA0-803B-9C79305455E0}">
   <ds:schemaRefs>
     <ds:schemaRef ds:uri="http://schemas.openxmlformats.org/officeDocument/2006/bibliography"/>
   </ds:schemaRefs>

</xml_diff>